<commit_message>
New fit using new database with right turntable points
</commit_message>
<xml_diff>
--- a/figures/sideforce_fit/sideforce_fit_methodology.docx
+++ b/figures/sideforce_fit/sideforce_fit_methodology.docx
@@ -38,20 +38,7 @@
           <w:szCs w:val="56"/>
           <w:lang w:val="en-CA" w:eastAsia="zh-CN" w:bidi="hi-IN"/>
         </w:rPr>
-        <w:t>Beta</w:t>
-      </w:r>
-      <w:r>
-        <w:rPr>
-          <w:rFonts w:eastAsia="Noto Sans CJK SC" w:cs="Lohit Devanagari"/>
-          <w:b/>
-          <w:bCs/>
-          <w:color w:val="auto"/>
-          <w:kern w:val="2"/>
-          <w:sz w:val="56"/>
-          <w:szCs w:val="56"/>
-          <w:lang w:val="en-CA" w:eastAsia="zh-CN" w:bidi="hi-IN"/>
-        </w:rPr>
-        <w:t xml:space="preserve"> and Airspeed</w:t>
+        <w:t>Beta and Airspeed</w:t>
       </w:r>
     </w:p>
     <w:p>
@@ -180,31 +167,45 @@
           <w:color w:val="028009"/>
           <w:sz w:val="20"/>
         </w:rPr>
-        <w:t>% Fy = (beta [rad] *1.3939*1E-1+skew [rad]*2.2888*1E-3 )* V [m/s]^2</w:t>
-        <w:tab/>
-        <w:tab/>
-      </w:r>
+        <w:t>% Fy = (beta [rad] *2.194341022544540*1E-1+skew [rad]*7.781617995352236*1E-4 )* V [m/s]^2</w:t>
+      </w:r>
+    </w:p>
+    <w:p>
+      <w:pPr>
+        <w:pStyle w:val="Normal"/>
+        <w:rPr/>
+      </w:pPr>
       <w:r>
         <w:rPr>
           <w:rFonts w:ascii="0" w:hAnsi="0"/>
           <w:color w:val="028009"/>
           <w:sz w:val="20"/>
         </w:rPr>
-        <w:t>RMS: 0.5249</w:t>
-      </w:r>
-    </w:p>
-    <w:p>
-      <w:pPr>
-        <w:pStyle w:val="Normal"/>
-        <w:rPr/>
-      </w:pPr>
-      <w:r>
+        <w:t xml:space="preserve">% </w:t>
+      </w:r>
+      <w:r>
+        <w:rPr>
+          <w:rFonts w:eastAsia="Noto Serif CJK SC" w:cs="Lohit Devanagari" w:ascii="0" w:hAnsi="0"/>
+          <w:color w:val="028009"/>
+          <w:kern w:val="2"/>
+          <w:sz w:val="20"/>
+          <w:szCs w:val="24"/>
+          <w:lang w:val="en-CA" w:eastAsia="zh-CN" w:bidi="hi-IN"/>
+        </w:rPr>
+        <w:t>RMS = 1.2</w:t>
+      </w:r>
+    </w:p>
+    <w:p>
+      <w:pPr>
+        <w:pStyle w:val="Normal"/>
         <w:rPr>
           <w:rFonts w:ascii="0" w:hAnsi="0"/>
           <w:color w:val="028009"/>
           <w:sz w:val="20"/>
         </w:rPr>
-        <w:t>% or</w:t>
+      </w:pPr>
+      <w:r>
+        <w:rPr/>
       </w:r>
     </w:p>
     <w:p>
@@ -218,56 +219,78 @@
           <w:color w:val="028009"/>
           <w:sz w:val="20"/>
         </w:rPr>
-        <w:t>% Fy = (beta [rad] *1.5898*1E0+skew [rad]*7.8329*1E-2 )* V [m/s]</w:t>
-        <w:tab/>
-        <w:tab/>
-      </w:r>
+        <w:t>% Fy = (beta [rad] *2.552098952269741*1E0+skew [rad]*8.086387413837056*1E-2 )* V [m/s]</w:t>
+      </w:r>
+    </w:p>
+    <w:p>
+      <w:pPr>
+        <w:pStyle w:val="Normal"/>
+        <w:rPr/>
+      </w:pPr>
       <w:r>
         <w:rPr>
           <w:rFonts w:ascii="0" w:hAnsi="0"/>
           <w:color w:val="028009"/>
           <w:sz w:val="20"/>
         </w:rPr>
-        <w:t>RMS: 3.3</w:t>
-      </w:r>
-    </w:p>
-    <w:p>
-      <w:pPr>
-        <w:pStyle w:val="Normal"/>
-        <w:rPr/>
-      </w:pPr>
+        <w:t xml:space="preserve">% </w:t>
+      </w:r>
       <w:r>
         <w:rPr>
           <w:rFonts w:ascii="0" w:hAnsi="0"/>
           <w:color w:val="028009"/>
           <w:sz w:val="20"/>
         </w:rPr>
-        <w:t>% or</w:t>
-      </w:r>
-    </w:p>
-    <w:p>
-      <w:pPr>
-        <w:pStyle w:val="Normal"/>
-        <w:rPr/>
-      </w:pPr>
-      <w:r>
+        <w:t>RMS = 4.8</w:t>
+      </w:r>
+    </w:p>
+    <w:p>
+      <w:pPr>
+        <w:pStyle w:val="Normal"/>
         <w:rPr>
           <w:rFonts w:ascii="0" w:hAnsi="0"/>
           <w:color w:val="028009"/>
           <w:sz w:val="20"/>
         </w:rPr>
-        <w:t>% Fy = (beta [rad] *1.35926*1E1+ skew [rad]*1.4531*1E0)</w:t>
-        <w:tab/>
-        <w:tab/>
-        <w:tab/>
-      </w:r>
+      </w:pPr>
+      <w:r>
+        <w:rPr/>
+      </w:r>
+    </w:p>
+    <w:p>
+      <w:pPr>
+        <w:pStyle w:val="Normal"/>
+        <w:rPr/>
+      </w:pPr>
       <w:r>
         <w:rPr>
           <w:rFonts w:ascii="0" w:hAnsi="0"/>
           <w:color w:val="028009"/>
           <w:sz w:val="20"/>
         </w:rPr>
-        <w:t>RMS: 7.7</w:t>
+        <w:t>% Fy = (beta [rad] *2.226114526713827*1E1+ skew [rad]*5.461659551681629*1E-2)</w:t>
+      </w:r>
+    </w:p>
+    <w:p>
+      <w:pPr>
+        <w:pStyle w:val="Normal"/>
+        <w:rPr/>
+      </w:pPr>
+      <w:r>
+        <w:rPr>
+          <w:rFonts w:ascii="0" w:hAnsi="0"/>
+          <w:color w:val="028009"/>
+          <w:sz w:val="20"/>
+        </w:rPr>
+        <w:t xml:space="preserve">% </w:t>
+      </w:r>
+      <w:r>
+        <w:rPr>
+          <w:rFonts w:ascii="0" w:hAnsi="0"/>
+          <w:color w:val="028009"/>
+          <w:sz w:val="20"/>
+        </w:rPr>
+        <w:t>RMS = 10.7</w:t>
       </w:r>
     </w:p>
     <w:p>
@@ -288,7 +311,7 @@
         <w:rPr/>
         <w:drawing>
           <wp:inline distT="0" distB="0" distL="0" distR="0">
-            <wp:extent cx="3858260" cy="2894965"/>
+            <wp:extent cx="4480560" cy="3362960"/>
             <wp:effectExtent l="0" t="0" r="0" b="0"/>
             <wp:docPr id="1" name="Image1" descr=""/>
             <wp:cNvGraphicFramePr>
@@ -312,7 +335,7 @@
                   <pic:spPr bwMode="auto">
                     <a:xfrm>
                       <a:off x="0" y="0"/>
-                      <a:ext cx="3858260" cy="2894965"/>
+                      <a:ext cx="4480560" cy="3362960"/>
                     </a:xfrm>
                     <a:prstGeom prst="rect">
                       <a:avLst/>
@@ -361,10 +384,7 @@
         </w:rPr>
       </w:pPr>
       <w:r>
-        <w:rPr>
-          <w:u w:val="single"/>
-        </w:rPr>
-        <w:t>Limited points (only 0 and +90deg) make it hard to validate data.</w:t>
+        <w:rPr/>
       </w:r>
     </w:p>
     <w:sectPr>

</xml_diff>

<commit_message>
Sideforce analysis fn of skew at high AoA
</commit_message>
<xml_diff>
--- a/figures/sideforce_fit/sideforce_fit_methodology.docx
+++ b/figures/sideforce_fit/sideforce_fit_methodology.docx
@@ -43,13 +43,12 @@
     </w:p>
     <w:p>
       <w:pPr>
-        <w:pStyle w:val="Normal"/>
-        <w:bidi w:val="0"/>
-        <w:jc w:val="left"/>
-        <w:rPr/>
-      </w:pPr>
-      <w:r>
-        <w:rPr/>
+        <w:pStyle w:val="Heading1"/>
+        <w:rPr/>
+      </w:pPr>
+      <w:r>
+        <w:rPr/>
+        <w:t>Sideslip Angle (beta) Fit</w:t>
       </w:r>
     </w:p>
     <w:p>
@@ -167,7 +166,7 @@
           <w:color w:val="028009"/>
           <w:sz w:val="20"/>
         </w:rPr>
-        <w:t>% Fy = (beta [rad] *2.194341022544540*1E-1+skew [rad]*7.781617995352236*1E-4 )* V [m/s]^2</w:t>
+        <w:t>% Fy = (beta [rad] *-2.194341022544540*1E-1)* V [m/s]^2</w:t>
       </w:r>
     </w:p>
     <w:p>
@@ -205,92 +204,84 @@
         </w:rPr>
       </w:pPr>
       <w:r>
-        <w:rPr/>
-      </w:r>
-    </w:p>
-    <w:p>
-      <w:pPr>
-        <w:pStyle w:val="Normal"/>
-        <w:rPr/>
-      </w:pPr>
-      <w:r>
-        <w:rPr>
-          <w:rFonts w:ascii="0" w:hAnsi="0"/>
-          <w:color w:val="028009"/>
-          <w:sz w:val="20"/>
-        </w:rPr>
-        <w:t>% Fy = (beta [rad] *2.552098952269741*1E0+skew [rad]*8.086387413837056*1E-2 )* V [m/s]</w:t>
-      </w:r>
-    </w:p>
-    <w:p>
-      <w:pPr>
-        <w:pStyle w:val="Normal"/>
-        <w:rPr/>
-      </w:pPr>
-      <w:r>
-        <w:rPr>
-          <w:rFonts w:ascii="0" w:hAnsi="0"/>
-          <w:color w:val="028009"/>
-          <w:sz w:val="20"/>
-        </w:rPr>
-        <w:t xml:space="preserve">% </w:t>
-      </w:r>
-      <w:r>
-        <w:rPr>
-          <w:rFonts w:ascii="0" w:hAnsi="0"/>
-          <w:color w:val="028009"/>
-          <w:sz w:val="20"/>
-        </w:rPr>
-        <w:t>RMS = 4.8</w:t>
-      </w:r>
-    </w:p>
-    <w:p>
-      <w:pPr>
-        <w:pStyle w:val="Normal"/>
-        <w:rPr>
-          <w:rFonts w:ascii="0" w:hAnsi="0"/>
-          <w:color w:val="028009"/>
-          <w:sz w:val="20"/>
-        </w:rPr>
-      </w:pPr>
-      <w:r>
-        <w:rPr/>
-      </w:r>
-    </w:p>
-    <w:p>
-      <w:pPr>
-        <w:pStyle w:val="Normal"/>
-        <w:rPr/>
-      </w:pPr>
-      <w:r>
-        <w:rPr>
-          <w:rFonts w:ascii="0" w:hAnsi="0"/>
-          <w:color w:val="028009"/>
-          <w:sz w:val="20"/>
-        </w:rPr>
-        <w:t>% Fy = (beta [rad] *2.226114526713827*1E1+ skew [rad]*5.461659551681629*1E-2)</w:t>
-      </w:r>
-    </w:p>
-    <w:p>
-      <w:pPr>
-        <w:pStyle w:val="Normal"/>
-        <w:rPr/>
-      </w:pPr>
-      <w:r>
-        <w:rPr>
-          <w:rFonts w:ascii="0" w:hAnsi="0"/>
-          <w:color w:val="028009"/>
-          <w:sz w:val="20"/>
-        </w:rPr>
-        <w:t xml:space="preserve">% </w:t>
-      </w:r>
-      <w:r>
-        <w:rPr>
-          <w:rFonts w:ascii="0" w:hAnsi="0"/>
-          <w:color w:val="028009"/>
-          <w:sz w:val="20"/>
-        </w:rPr>
-        <w:t>RMS = 10.7</w:t>
+        <w:rPr>
+          <w:rFonts w:ascii="0" w:hAnsi="0"/>
+          <w:color w:val="028009"/>
+          <w:sz w:val="20"/>
+        </w:rPr>
+      </w:r>
+    </w:p>
+    <w:p>
+      <w:pPr>
+        <w:pStyle w:val="Normal"/>
+        <w:rPr/>
+      </w:pPr>
+      <w:r>
+        <w:rPr>
+          <w:rFonts w:ascii="0" w:hAnsi="0"/>
+          <w:color w:val="028009"/>
+          <w:sz w:val="20"/>
+        </w:rPr>
+        <w:t>% Fy = (beta [rad] *-2.552098952269741*1E0)* V [m/s]</w:t>
+      </w:r>
+    </w:p>
+    <w:p>
+      <w:pPr>
+        <w:pStyle w:val="Normal"/>
+        <w:rPr/>
+      </w:pPr>
+      <w:r>
+        <w:rPr>
+          <w:rFonts w:ascii="0" w:hAnsi="0"/>
+          <w:color w:val="028009"/>
+          <w:sz w:val="20"/>
+        </w:rPr>
+        <w:t>% RMS = 4.8</w:t>
+      </w:r>
+    </w:p>
+    <w:p>
+      <w:pPr>
+        <w:pStyle w:val="Normal"/>
+        <w:rPr>
+          <w:rFonts w:ascii="0" w:hAnsi="0"/>
+          <w:color w:val="028009"/>
+          <w:sz w:val="20"/>
+        </w:rPr>
+      </w:pPr>
+      <w:r>
+        <w:rPr>
+          <w:rFonts w:ascii="0" w:hAnsi="0"/>
+          <w:color w:val="028009"/>
+          <w:sz w:val="20"/>
+        </w:rPr>
+      </w:r>
+    </w:p>
+    <w:p>
+      <w:pPr>
+        <w:pStyle w:val="Normal"/>
+        <w:rPr/>
+      </w:pPr>
+      <w:r>
+        <w:rPr>
+          <w:rFonts w:ascii="0" w:hAnsi="0"/>
+          <w:color w:val="028009"/>
+          <w:sz w:val="20"/>
+        </w:rPr>
+        <w:t>% Fy = (beta [rad] *-2.226114526713827*1E1)</w:t>
+      </w:r>
+    </w:p>
+    <w:p>
+      <w:pPr>
+        <w:pStyle w:val="Normal"/>
+        <w:rPr/>
+      </w:pPr>
+      <w:r>
+        <w:rPr>
+          <w:rFonts w:ascii="0" w:hAnsi="0"/>
+          <w:color w:val="028009"/>
+          <w:sz w:val="20"/>
+        </w:rPr>
+        <w:t>% RMS = 10.7</w:t>
       </w:r>
     </w:p>
     <w:p>
@@ -364,16 +355,1109 @@
       </w:pPr>
       <w:r>
         <w:rPr/>
-        <w:t>Negligible effect of skew angle compared to sideslip angle. Especially considering sideslip normal range is +-15deg and skew is between 0-90 deg</w:t>
-      </w:r>
-    </w:p>
-    <w:p>
-      <w:pPr>
-        <w:pStyle w:val="Normal"/>
-        <w:rPr/>
-      </w:pPr>
-      <w:r>
-        <w:rPr/>
+        <w:t xml:space="preserve">Negligible effect of skew angle compared to sideslip angle </w:t>
+      </w:r>
+      <w:r>
+        <w:rPr/>
+        <w:t>at low angle of attack</w:t>
+      </w:r>
+      <w:r>
+        <w:rPr/>
+        <w:t xml:space="preserve">. </w:t>
+      </w:r>
+      <w:r>
+        <w:rPr/>
+        <w:t xml:space="preserve">The sideforce </w:t>
+      </w:r>
+      <w:r>
+        <w:rPr>
+          <w:rFonts w:eastAsia="Noto Serif CJK SC" w:cs="Lohit Devanagari"/>
+          <w:color w:val="auto"/>
+          <w:kern w:val="2"/>
+          <w:sz w:val="24"/>
+          <w:szCs w:val="24"/>
+          <w:lang w:val="en-CA" w:eastAsia="zh-CN" w:bidi="hi-IN"/>
+        </w:rPr>
+        <w:t xml:space="preserve">induced by the skewed wing is based on the drag of the wing. Therefore, at 0 angle of attack, the drag is not significant and hence, the sideforce created by the skewed wing is not either. </w:t>
+      </w:r>
+      <w:r>
+        <w:rPr/>
+        <w:t>To see the effect of the skew angle, the vehicle w</w:t>
+      </w:r>
+      <w:r>
+        <w:rPr/>
+        <w:t>ill need to be tested at higher angle of attack.</w:t>
+      </w:r>
+      <w:r>
+        <w:br w:type="page"/>
+      </w:r>
+    </w:p>
+    <w:p>
+      <w:pPr>
+        <w:pStyle w:val="Heading1"/>
+        <w:rPr/>
+      </w:pPr>
+      <w:r>
+        <w:rPr/>
+        <w:t>Fit for skew</w:t>
+      </w:r>
+    </w:p>
+    <w:p>
+      <w:pPr>
+        <w:pStyle w:val="Heading2"/>
+        <w:numPr>
+          <w:ilvl w:val="1"/>
+          <w:numId w:val="3"/>
+        </w:numPr>
+        <w:bidi w:val="0"/>
+        <w:jc w:val="left"/>
+        <w:rPr/>
+      </w:pPr>
+      <w:r>
+        <w:rPr/>
+        <w:t>Wind Tunnels Test Data Used:</w:t>
+      </w:r>
+    </w:p>
+    <w:p>
+      <w:pPr>
+        <w:pStyle w:val="Normal"/>
+        <w:numPr>
+          <w:ilvl w:val="0"/>
+          <w:numId w:val="4"/>
+        </w:numPr>
+        <w:bidi w:val="0"/>
+        <w:jc w:val="left"/>
+        <w:rPr/>
+      </w:pPr>
+      <w:r>
+        <w:rPr/>
+        <w:t xml:space="preserve">LP5: </w:t>
+      </w:r>
+      <w:r>
+        <w:rPr>
+          <w:rFonts w:ascii="0" w:hAnsi="0"/>
+          <w:color w:val="028009"/>
+          <w:sz w:val="20"/>
+        </w:rPr>
+        <w:t>a/c w/o pusher w/o elevator w/o hover props</w:t>
+      </w:r>
+    </w:p>
+    <w:p>
+      <w:pPr>
+        <w:pStyle w:val="Normal"/>
+        <w:bidi w:val="0"/>
+        <w:jc w:val="left"/>
+        <w:rPr/>
+      </w:pPr>
+      <w:r>
+        <w:rPr/>
+      </w:r>
+    </w:p>
+    <w:p>
+      <w:pPr>
+        <w:pStyle w:val="Heading2"/>
+        <w:numPr>
+          <w:ilvl w:val="1"/>
+          <w:numId w:val="3"/>
+        </w:numPr>
+        <w:bidi w:val="0"/>
+        <w:jc w:val="left"/>
+        <w:rPr/>
+      </w:pPr>
+      <w:r>
+        <w:rPr/>
+        <w:t>Modifications to data</w:t>
+      </w:r>
+    </w:p>
+    <w:p>
+      <w:pPr>
+        <w:pStyle w:val="Normal"/>
+        <w:numPr>
+          <w:ilvl w:val="0"/>
+          <w:numId w:val="5"/>
+        </w:numPr>
+        <w:bidi w:val="0"/>
+        <w:jc w:val="left"/>
+        <w:rPr/>
+      </w:pPr>
+      <w:r>
+        <w:rPr>
+          <w:rFonts w:ascii="0" w:hAnsi="0"/>
+          <w:color w:val="028009"/>
+          <w:sz w:val="20"/>
+        </w:rPr>
+        <w:t>Removing entries with non-zero control surfaces</w:t>
+      </w:r>
+    </w:p>
+    <w:p>
+      <w:pPr>
+        <w:pStyle w:val="Normal"/>
+        <w:numPr>
+          <w:ilvl w:val="0"/>
+          <w:numId w:val="5"/>
+        </w:numPr>
+        <w:bidi w:val="0"/>
+        <w:jc w:val="left"/>
+        <w:rPr/>
+      </w:pPr>
+      <w:r>
+        <w:rPr>
+          <w:rFonts w:ascii="0" w:hAnsi="0"/>
+          <w:color w:val="028009"/>
+          <w:sz w:val="20"/>
+        </w:rPr>
+        <w:t>Removing entries with non-zero pusher motor</w:t>
+      </w:r>
+    </w:p>
+    <w:p>
+      <w:pPr>
+        <w:pStyle w:val="Normal"/>
+        <w:numPr>
+          <w:ilvl w:val="0"/>
+          <w:numId w:val="5"/>
+        </w:numPr>
+        <w:bidi w:val="0"/>
+        <w:jc w:val="left"/>
+        <w:rPr/>
+      </w:pPr>
+      <w:r>
+        <w:rPr>
+          <w:rFonts w:ascii="0" w:hAnsi="0"/>
+          <w:color w:val="028009"/>
+          <w:sz w:val="20"/>
+        </w:rPr>
+        <w:t>Removing entries with non-zero hover motor command</w:t>
+      </w:r>
+    </w:p>
+    <w:p>
+      <w:pPr>
+        <w:pStyle w:val="Normal"/>
+        <w:numPr>
+          <w:ilvl w:val="0"/>
+          <w:numId w:val="5"/>
+        </w:numPr>
+        <w:bidi w:val="0"/>
+        <w:jc w:val="left"/>
+        <w:rPr/>
+      </w:pPr>
+      <w:r>
+        <w:rPr>
+          <w:rFonts w:ascii="0" w:hAnsi="0"/>
+          <w:color w:val="028009"/>
+          <w:sz w:val="20"/>
+        </w:rPr>
+        <w:t>Removing entries with angle of attack higher than 15 deg</w:t>
+      </w:r>
+    </w:p>
+    <w:p>
+      <w:pPr>
+        <w:pStyle w:val="Normal"/>
+        <w:numPr>
+          <w:ilvl w:val="0"/>
+          <w:numId w:val="5"/>
+        </w:numPr>
+        <w:bidi w:val="0"/>
+        <w:jc w:val="left"/>
+        <w:rPr/>
+      </w:pPr>
+      <w:r>
+        <w:rPr>
+          <w:rFonts w:ascii="0" w:hAnsi="0"/>
+          <w:color w:val="028009"/>
+          <w:sz w:val="20"/>
+        </w:rPr>
+        <w:t xml:space="preserve">Removing entries with angle of attack </w:t>
+      </w:r>
+      <w:r>
+        <w:rPr>
+          <w:rFonts w:eastAsia="Noto Serif CJK SC" w:cs="Lohit Devanagari" w:ascii="0" w:hAnsi="0"/>
+          <w:color w:val="028009"/>
+          <w:kern w:val="2"/>
+          <w:sz w:val="20"/>
+          <w:szCs w:val="24"/>
+          <w:lang w:val="en-CA" w:eastAsia="zh-CN" w:bidi="hi-IN"/>
+        </w:rPr>
+        <w:t>smaller</w:t>
+      </w:r>
+      <w:r>
+        <w:rPr>
+          <w:rFonts w:ascii="0" w:hAnsi="0"/>
+          <w:color w:val="028009"/>
+          <w:sz w:val="20"/>
+        </w:rPr>
+        <w:t xml:space="preserve"> than </w:t>
+      </w:r>
+      <w:r>
+        <w:rPr>
+          <w:rFonts w:ascii="0" w:hAnsi="0"/>
+          <w:color w:val="028009"/>
+          <w:sz w:val="20"/>
+        </w:rPr>
+        <w:t>0</w:t>
+      </w:r>
+      <w:r>
+        <w:rPr>
+          <w:rFonts w:ascii="0" w:hAnsi="0"/>
+          <w:color w:val="028009"/>
+          <w:sz w:val="20"/>
+        </w:rPr>
+        <w:t xml:space="preserve"> deg</w:t>
+      </w:r>
+    </w:p>
+    <w:p>
+      <w:pPr>
+        <w:pStyle w:val="Heading2"/>
+        <w:rPr/>
+      </w:pPr>
+      <w:r>
+        <w:rPr/>
+      </w:r>
+    </w:p>
+    <w:p>
+      <w:pPr>
+        <w:pStyle w:val="Heading2"/>
+        <w:rPr/>
+      </w:pPr>
+      <w:r>
+        <w:rPr/>
+        <w:t>Obtaining Wing Fx</w:t>
+      </w:r>
+    </w:p>
+    <w:p>
+      <w:pPr>
+        <w:pStyle w:val="Normal"/>
+        <w:rPr/>
+      </w:pPr>
+      <w:r>
+        <w:rPr>
+          <w:rFonts w:ascii="0" w:hAnsi="0"/>
+          <w:color w:val="028009"/>
+          <w:sz w:val="20"/>
+        </w:rPr>
+        <w:t>% Fx = body drag + wing drag</w:t>
+      </w:r>
+    </w:p>
+    <w:p>
+      <w:pPr>
+        <w:pStyle w:val="Normal"/>
+        <w:rPr/>
+      </w:pPr>
+      <w:r>
+        <w:rPr>
+          <w:rFonts w:ascii="0" w:hAnsi="0"/>
+          <w:color w:val="028009"/>
+          <w:sz w:val="20"/>
+        </w:rPr>
+        <w:t>% Wing drag = Fx-body drag</w:t>
+      </w:r>
+    </w:p>
+    <w:p>
+      <w:pPr>
+        <w:pStyle w:val="Normal"/>
+        <w:rPr/>
+      </w:pPr>
+      <w:r>
+        <w:rPr>
+          <w:rFonts w:ascii="0" w:hAnsi="0"/>
+          <w:color w:val="028009"/>
+          <w:sz w:val="20"/>
+        </w:rPr>
+        <w:t>%Drag without hover props (only body drag)</w:t>
+      </w:r>
+    </w:p>
+    <w:p>
+      <w:pPr>
+        <w:pStyle w:val="Normal"/>
+        <w:rPr>
+          <w:rFonts w:ascii="0" w:hAnsi="0"/>
+          <w:color w:val="028009"/>
+          <w:sz w:val="20"/>
+        </w:rPr>
+      </w:pPr>
+      <w:r>
+        <w:rPr>
+          <w:rFonts w:ascii="0" w:hAnsi="0"/>
+          <w:color w:val="028009"/>
+          <w:sz w:val="20"/>
+        </w:rPr>
+      </w:r>
+    </w:p>
+    <w:p>
+      <w:pPr>
+        <w:pStyle w:val="Normal"/>
+        <w:rPr/>
+      </w:pPr>
+      <w:r>
+        <w:rPr>
+          <w:rFonts w:ascii="0" w:hAnsi="0"/>
+          <w:color w:val="000000"/>
+          <w:sz w:val="20"/>
+        </w:rPr>
+        <w:t xml:space="preserve">drag_body_coeff = [-9.013405108486905E-3 -1.988035608425628E-2 9.850048188379294E-4 1.443975207474472E-1]; </w:t>
+      </w:r>
+      <w:r>
+        <w:rPr>
+          <w:rFonts w:ascii="0" w:hAnsi="0"/>
+          <w:color w:val="028009"/>
+          <w:sz w:val="20"/>
+        </w:rPr>
+        <w:t>%all airspeeds without hover props with skew</w:t>
+      </w:r>
+    </w:p>
+    <w:p>
+      <w:pPr>
+        <w:pStyle w:val="Normal"/>
+        <w:rPr>
+          <w:rFonts w:ascii="0" w:hAnsi="0"/>
+          <w:color w:val="028009"/>
+          <w:sz w:val="20"/>
+        </w:rPr>
+      </w:pPr>
+      <w:r>
+        <w:rPr>
+          <w:rFonts w:ascii="0" w:hAnsi="0"/>
+          <w:color w:val="028009"/>
+          <w:sz w:val="20"/>
+        </w:rPr>
+      </w:r>
+    </w:p>
+    <w:p>
+      <w:pPr>
+        <w:pStyle w:val="Normal"/>
+        <w:rPr/>
+      </w:pPr>
+      <w:r>
+        <w:rPr>
+          <w:rFonts w:ascii="0" w:hAnsi="0"/>
+          <w:color w:val="000000"/>
+          <w:sz w:val="20"/>
+        </w:rPr>
+        <w:t>Fx_body = @(alpha,skew,V) (drag_body_coeff(1)  .*  cos(skew)+</w:t>
+      </w:r>
+      <w:r>
+        <w:rPr>
+          <w:rFonts w:ascii="0" w:hAnsi="0"/>
+          <w:color w:val="0E00FF"/>
+          <w:sz w:val="20"/>
+        </w:rPr>
+        <w:t>...</w:t>
+      </w:r>
+    </w:p>
+    <w:p>
+      <w:pPr>
+        <w:pStyle w:val="Normal"/>
+        <w:rPr/>
+      </w:pPr>
+      <w:r>
+        <w:rPr>
+          <w:rFonts w:ascii="0" w:hAnsi="0"/>
+          <w:color w:val="000000"/>
+          <w:sz w:val="20"/>
+        </w:rPr>
+        <w:t xml:space="preserve">                              </w:t>
+      </w:r>
+      <w:r>
+        <w:rPr>
+          <w:rFonts w:ascii="0" w:hAnsi="0"/>
+          <w:color w:val="000000"/>
+          <w:sz w:val="20"/>
+        </w:rPr>
+        <w:t>drag_body_coeff(2)+</w:t>
+      </w:r>
+      <w:r>
+        <w:rPr>
+          <w:rFonts w:ascii="0" w:hAnsi="0"/>
+          <w:color w:val="0E00FF"/>
+          <w:sz w:val="20"/>
+        </w:rPr>
+        <w:t>...</w:t>
+      </w:r>
+    </w:p>
+    <w:p>
+      <w:pPr>
+        <w:pStyle w:val="Normal"/>
+        <w:rPr/>
+      </w:pPr>
+      <w:r>
+        <w:rPr>
+          <w:rFonts w:ascii="0" w:hAnsi="0"/>
+          <w:color w:val="000000"/>
+          <w:sz w:val="20"/>
+        </w:rPr>
+        <w:t xml:space="preserve">                              </w:t>
+      </w:r>
+      <w:r>
+        <w:rPr>
+          <w:rFonts w:ascii="0" w:hAnsi="0"/>
+          <w:color w:val="000000"/>
+          <w:sz w:val="20"/>
+        </w:rPr>
+        <w:t>drag_body_coeff(3)  .*  alpha+</w:t>
+      </w:r>
+      <w:r>
+        <w:rPr>
+          <w:rFonts w:ascii="0" w:hAnsi="0"/>
+          <w:color w:val="0E00FF"/>
+          <w:sz w:val="20"/>
+        </w:rPr>
+        <w:t>...</w:t>
+      </w:r>
+    </w:p>
+    <w:p>
+      <w:pPr>
+        <w:pStyle w:val="Normal"/>
+        <w:rPr/>
+      </w:pPr>
+      <w:r>
+        <w:rPr>
+          <w:rFonts w:ascii="0" w:hAnsi="0"/>
+          <w:color w:val="000000"/>
+          <w:sz w:val="20"/>
+        </w:rPr>
+        <w:t xml:space="preserve">                              </w:t>
+      </w:r>
+      <w:r>
+        <w:rPr>
+          <w:rFonts w:ascii="0" w:hAnsi="0"/>
+          <w:color w:val="000000"/>
+          <w:sz w:val="20"/>
+        </w:rPr>
+        <w:t>drag_body_coeff(4)  .*  alpha.^2).*V.^2;</w:t>
+      </w:r>
+    </w:p>
+    <w:p>
+      <w:pPr>
+        <w:pStyle w:val="Normal"/>
+        <w:rPr/>
+      </w:pPr>
+      <w:r>
+        <w:rPr/>
+      </w:r>
+    </w:p>
+    <w:p>
+      <w:pPr>
+        <w:pStyle w:val="Normal"/>
+        <w:rPr/>
+      </w:pPr>
+      <w:r>
+        <w:rPr>
+          <w:rFonts w:ascii="0" w:hAnsi="0"/>
+          <w:color w:val="028009"/>
+          <w:sz w:val="20"/>
+        </w:rPr>
+        <w:t>% Get resultant drag force of the whole wing</w:t>
+      </w:r>
+    </w:p>
+    <w:p>
+      <w:pPr>
+        <w:pStyle w:val="Normal"/>
+        <w:rPr/>
+      </w:pPr>
+      <w:r>
+        <w:rPr>
+          <w:rFonts w:ascii="0" w:hAnsi="0"/>
+          <w:color w:val="000000"/>
+          <w:sz w:val="20"/>
+        </w:rPr>
+        <w:t>test_db_2.F_wing = sqrt(test_db_2.Fx_wing.^2+test_db_2.Fy.^2);</w:t>
+      </w:r>
+    </w:p>
+    <w:p>
+      <w:pPr>
+        <w:pStyle w:val="Normal"/>
+        <w:rPr/>
+      </w:pPr>
+      <w:r>
+        <w:rPr/>
+      </w:r>
+    </w:p>
+    <w:p>
+      <w:pPr>
+        <w:pStyle w:val="Heading2"/>
+        <w:rPr/>
+      </w:pPr>
+      <w:r>
+        <w:rPr/>
+        <w:t>Fit</w:t>
+      </w:r>
+    </w:p>
+    <w:p>
+      <w:pPr>
+        <w:pStyle w:val="Normal"/>
+        <w:rPr/>
+      </w:pPr>
+      <w:r>
+        <w:rPr/>
+        <w:t>In theory, sideforce should be a component of the drag of the wing: Dy = D_</w:t>
+      </w:r>
+      <w:r>
+        <w:rPr/>
+        <w:t>wing</w:t>
+      </w:r>
+      <w:r>
+        <w:rPr/>
+        <w:t>*cos(skew)</w:t>
+      </w:r>
+    </w:p>
+    <w:p>
+      <w:pPr>
+        <w:pStyle w:val="Normal"/>
+        <w:rPr/>
+      </w:pPr>
+      <w:r>
+        <w:rPr/>
+        <w:t xml:space="preserve">Leading to the fit equation: </w:t>
+      </w:r>
+    </w:p>
+    <w:p>
+      <w:pPr>
+        <w:pStyle w:val="Normal"/>
+        <w:rPr/>
+      </w:pPr>
+      <w:r>
+        <w:rPr>
+          <w:rFonts w:ascii="0" w:hAnsi="0"/>
+          <w:color w:val="028009"/>
+          <w:sz w:val="20"/>
+        </w:rPr>
+        <w:t>% Fy = (K1 + K2* F_wing * cos(skew))</w:t>
+      </w:r>
+    </w:p>
+    <w:p>
+      <w:pPr>
+        <w:pStyle w:val="Normal"/>
+        <w:rPr/>
+      </w:pPr>
+      <w:r>
+        <w:rPr>
+          <w:rFonts w:ascii="0" w:hAnsi="0"/>
+          <w:color w:val="028009"/>
+          <w:sz w:val="20"/>
+        </w:rPr>
+        <w:t>% s_2 =</w:t>
+      </w:r>
+    </w:p>
+    <w:p>
+      <w:pPr>
+        <w:pStyle w:val="Normal"/>
+        <w:rPr/>
+      </w:pPr>
+      <w:r>
+        <w:rPr>
+          <w:rFonts w:ascii="0" w:hAnsi="0"/>
+          <w:color w:val="028009"/>
+          <w:sz w:val="20"/>
+        </w:rPr>
+        <w:t xml:space="preserve">% </w:t>
+      </w:r>
+    </w:p>
+    <w:p>
+      <w:pPr>
+        <w:pStyle w:val="Normal"/>
+        <w:rPr/>
+      </w:pPr>
+      <w:r>
+        <w:rPr>
+          <w:rFonts w:ascii="0" w:hAnsi="0"/>
+          <w:color w:val="028009"/>
+          <w:sz w:val="20"/>
+        </w:rPr>
+        <w:t>%    0.407720619975271</w:t>
+      </w:r>
+    </w:p>
+    <w:p>
+      <w:pPr>
+        <w:pStyle w:val="Normal"/>
+        <w:rPr/>
+      </w:pPr>
+      <w:r>
+        <w:rPr>
+          <w:rFonts w:ascii="0" w:hAnsi="0"/>
+          <w:color w:val="028009"/>
+          <w:sz w:val="20"/>
+        </w:rPr>
+        <w:t>%    1.137633677149507</w:t>
+      </w:r>
+    </w:p>
+    <w:p>
+      <w:pPr>
+        <w:pStyle w:val="Normal"/>
+        <w:rPr/>
+      </w:pPr>
+      <w:r>
+        <w:rPr>
+          <w:rFonts w:ascii="0" w:hAnsi="0"/>
+          <w:color w:val="028009"/>
+          <w:sz w:val="20"/>
+        </w:rPr>
+        <w:t xml:space="preserve">% </w:t>
+      </w:r>
+    </w:p>
+    <w:p>
+      <w:pPr>
+        <w:pStyle w:val="Normal"/>
+        <w:rPr/>
+      </w:pPr>
+      <w:r>
+        <w:rPr>
+          <w:rFonts w:ascii="0" w:hAnsi="0"/>
+          <w:color w:val="028009"/>
+          <w:sz w:val="20"/>
+        </w:rPr>
+        <w:t xml:space="preserve">% </w:t>
+      </w:r>
+    </w:p>
+    <w:p>
+      <w:pPr>
+        <w:pStyle w:val="Normal"/>
+        <w:rPr/>
+      </w:pPr>
+      <w:r>
+        <w:rPr>
+          <w:rFonts w:ascii="0" w:hAnsi="0"/>
+          <w:color w:val="028009"/>
+          <w:sz w:val="20"/>
+        </w:rPr>
+        <w:t>% RMS_2 =</w:t>
+      </w:r>
+    </w:p>
+    <w:p>
+      <w:pPr>
+        <w:pStyle w:val="Normal"/>
+        <w:rPr/>
+      </w:pPr>
+      <w:r>
+        <w:rPr>
+          <w:rFonts w:ascii="0" w:hAnsi="0"/>
+          <w:color w:val="028009"/>
+          <w:sz w:val="20"/>
+        </w:rPr>
+        <w:t xml:space="preserve">% </w:t>
+      </w:r>
+    </w:p>
+    <w:p>
+      <w:pPr>
+        <w:pStyle w:val="Normal"/>
+        <w:rPr/>
+      </w:pPr>
+      <w:r>
+        <w:rPr>
+          <w:rFonts w:ascii="0" w:hAnsi="0"/>
+          <w:color w:val="028009"/>
+          <w:sz w:val="20"/>
+        </w:rPr>
+        <w:t>%    1.111483400870425</w:t>
+      </w:r>
+    </w:p>
+    <w:p>
+      <w:pPr>
+        <w:pStyle w:val="Normal"/>
+        <w:rPr/>
+      </w:pPr>
+      <w:r>
+        <w:rPr/>
+      </w:r>
+    </w:p>
+    <w:p>
+      <w:pPr>
+        <w:pStyle w:val="Normal"/>
+        <w:rPr/>
+      </w:pPr>
+      <w:r>
+        <w:rPr/>
+        <w:t>This fit was tested but did not lead to the best results. The trigonometric fit overevaluates sideforce at low skew angles and underevaluates it at higher skew angles.</w:t>
+      </w:r>
+    </w:p>
+    <w:p>
+      <w:pPr>
+        <w:pStyle w:val="Normal"/>
+        <w:rPr/>
+      </w:pPr>
+      <w:r>
+        <w:rPr/>
+      </w:r>
+    </w:p>
+    <w:p>
+      <w:pPr>
+        <w:pStyle w:val="Normal"/>
+        <w:rPr/>
+      </w:pPr>
+      <w:r>
+        <w:rPr>
+          <w:rFonts w:eastAsia="Noto Serif CJK SC" w:cs="Lohit Devanagari"/>
+          <w:color w:val="auto"/>
+          <w:kern w:val="2"/>
+          <w:sz w:val="24"/>
+          <w:szCs w:val="24"/>
+          <w:lang w:val="en-CA" w:eastAsia="zh-CN" w:bidi="hi-IN"/>
+        </w:rPr>
+        <w:t xml:space="preserve">A </w:t>
+      </w:r>
+      <w:r>
+        <w:rPr/>
+        <w:t>quadratic fit was also tested. The quadratic relationship fits better, but has no link to the theory itself.</w:t>
+      </w:r>
+    </w:p>
+    <w:p>
+      <w:pPr>
+        <w:pStyle w:val="Normal"/>
+        <w:rPr>
+          <w:u w:val="single"/>
+        </w:rPr>
+      </w:pPr>
+      <w:r>
+        <w:rPr>
+          <w:rFonts w:ascii="0" w:hAnsi="0"/>
+          <w:color w:val="028009"/>
+          <w:sz w:val="20"/>
+        </w:rPr>
+        <w:t>% Fy = (K1*F_wing + K2*F_wing*skew + K3*F_wing*skew^2)</w:t>
+      </w:r>
+    </w:p>
+    <w:p>
+      <w:pPr>
+        <w:pStyle w:val="Normal"/>
+        <w:rPr>
+          <w:u w:val="single"/>
+        </w:rPr>
+      </w:pPr>
+      <w:r>
+        <w:rPr>
+          <w:rFonts w:ascii="0" w:hAnsi="0"/>
+          <w:color w:val="028009"/>
+          <w:sz w:val="20"/>
+        </w:rPr>
+        <w:t>% s =</w:t>
+      </w:r>
+    </w:p>
+    <w:p>
+      <w:pPr>
+        <w:pStyle w:val="Normal"/>
+        <w:rPr>
+          <w:u w:val="single"/>
+        </w:rPr>
+      </w:pPr>
+      <w:r>
+        <w:rPr>
+          <w:rFonts w:ascii="0" w:hAnsi="0"/>
+          <w:color w:val="028009"/>
+          <w:sz w:val="20"/>
+        </w:rPr>
+        <w:t xml:space="preserve">% </w:t>
+      </w:r>
+    </w:p>
+    <w:p>
+      <w:pPr>
+        <w:pStyle w:val="Normal"/>
+        <w:rPr>
+          <w:u w:val="single"/>
+        </w:rPr>
+      </w:pPr>
+      <w:r>
+        <w:rPr>
+          <w:rFonts w:ascii="0" w:hAnsi="0"/>
+          <w:color w:val="028009"/>
+          <w:sz w:val="20"/>
+        </w:rPr>
+        <w:t>%    0.831044413346576</w:t>
+      </w:r>
+    </w:p>
+    <w:p>
+      <w:pPr>
+        <w:pStyle w:val="Normal"/>
+        <w:rPr>
+          <w:u w:val="single"/>
+        </w:rPr>
+      </w:pPr>
+      <w:r>
+        <w:rPr>
+          <w:rFonts w:ascii="0" w:hAnsi="0"/>
+          <w:color w:val="028009"/>
+          <w:sz w:val="20"/>
+        </w:rPr>
+        <w:t>%    0.662270181202322</w:t>
+      </w:r>
+    </w:p>
+    <w:p>
+      <w:pPr>
+        <w:pStyle w:val="Normal"/>
+        <w:rPr>
+          <w:u w:val="single"/>
+        </w:rPr>
+      </w:pPr>
+      <w:r>
+        <w:rPr>
+          <w:rFonts w:ascii="0" w:hAnsi="0"/>
+          <w:color w:val="028009"/>
+          <w:sz w:val="20"/>
+        </w:rPr>
+        <w:t>%   -0.659313505154950</w:t>
+      </w:r>
+    </w:p>
+    <w:p>
+      <w:pPr>
+        <w:pStyle w:val="Normal"/>
+        <w:rPr>
+          <w:u w:val="single"/>
+        </w:rPr>
+      </w:pPr>
+      <w:r>
+        <w:rPr>
+          <w:rFonts w:ascii="0" w:hAnsi="0"/>
+          <w:color w:val="028009"/>
+          <w:sz w:val="20"/>
+        </w:rPr>
+        <w:t xml:space="preserve">% </w:t>
+      </w:r>
+    </w:p>
+    <w:p>
+      <w:pPr>
+        <w:pStyle w:val="Normal"/>
+        <w:rPr>
+          <w:u w:val="single"/>
+        </w:rPr>
+      </w:pPr>
+      <w:r>
+        <w:rPr>
+          <w:rFonts w:ascii="0" w:hAnsi="0"/>
+          <w:color w:val="028009"/>
+          <w:sz w:val="20"/>
+        </w:rPr>
+        <w:t xml:space="preserve">% </w:t>
+      </w:r>
+    </w:p>
+    <w:p>
+      <w:pPr>
+        <w:pStyle w:val="Normal"/>
+        <w:rPr>
+          <w:u w:val="single"/>
+        </w:rPr>
+      </w:pPr>
+      <w:r>
+        <w:rPr>
+          <w:rFonts w:ascii="0" w:hAnsi="0"/>
+          <w:color w:val="028009"/>
+          <w:sz w:val="20"/>
+        </w:rPr>
+        <w:t>% RMS =</w:t>
+      </w:r>
+    </w:p>
+    <w:p>
+      <w:pPr>
+        <w:pStyle w:val="Normal"/>
+        <w:rPr>
+          <w:u w:val="single"/>
+        </w:rPr>
+      </w:pPr>
+      <w:r>
+        <w:rPr>
+          <w:rFonts w:ascii="0" w:hAnsi="0"/>
+          <w:color w:val="028009"/>
+          <w:sz w:val="20"/>
+        </w:rPr>
+        <w:t xml:space="preserve">% </w:t>
+      </w:r>
+    </w:p>
+    <w:p>
+      <w:pPr>
+        <w:pStyle w:val="Normal"/>
+        <w:rPr>
+          <w:u w:val="single"/>
+        </w:rPr>
+      </w:pPr>
+      <w:r>
+        <w:rPr>
+          <w:rFonts w:ascii="0" w:hAnsi="0"/>
+          <w:color w:val="028009"/>
+          <w:sz w:val="20"/>
+        </w:rPr>
+        <w:t>%    0.277928796479855</w:t>
+      </w:r>
+    </w:p>
+    <w:p>
+      <w:pPr>
+        <w:pStyle w:val="Normal"/>
+        <w:rPr>
+          <w:u w:val="single"/>
+        </w:rPr>
+      </w:pPr>
+      <w:r>
+        <w:rPr/>
+      </w:r>
+    </w:p>
+    <w:p>
+      <w:pPr>
+        <w:pStyle w:val="Normal"/>
+        <w:rPr>
+          <w:u w:val="single"/>
+        </w:rPr>
+      </w:pPr>
+      <w:r>
+        <w:rPr/>
+        <w:drawing>
+          <wp:inline distT="0" distB="0" distL="0" distR="0">
+            <wp:extent cx="5821680" cy="4368165"/>
+            <wp:effectExtent l="0" t="0" r="0" b="0"/>
+            <wp:docPr id="2" name="Image2" descr=""/>
+            <wp:cNvGraphicFramePr>
+              <a:graphicFrameLocks xmlns:a="http://schemas.openxmlformats.org/drawingml/2006/main" noChangeAspect="1"/>
+            </wp:cNvGraphicFramePr>
+            <a:graphic xmlns:a="http://schemas.openxmlformats.org/drawingml/2006/main">
+              <a:graphicData uri="http://schemas.openxmlformats.org/drawingml/2006/picture">
+                <pic:pic xmlns:pic="http://schemas.openxmlformats.org/drawingml/2006/picture">
+                  <pic:nvPicPr>
+                    <pic:cNvPr id="2" name="Image2" descr=""/>
+                    <pic:cNvPicPr>
+                      <a:picLocks noChangeAspect="1" noChangeArrowheads="1"/>
+                    </pic:cNvPicPr>
+                  </pic:nvPicPr>
+                  <pic:blipFill>
+                    <a:blip r:embed="rId3"/>
+                    <a:stretch>
+                      <a:fillRect/>
+                    </a:stretch>
+                  </pic:blipFill>
+                  <pic:spPr bwMode="auto">
+                    <a:xfrm>
+                      <a:off x="0" y="0"/>
+                      <a:ext cx="5821680" cy="4368165"/>
+                    </a:xfrm>
+                    <a:prstGeom prst="rect">
+                      <a:avLst/>
+                    </a:prstGeom>
+                  </pic:spPr>
+                </pic:pic>
+              </a:graphicData>
+            </a:graphic>
+          </wp:inline>
+        </w:drawing>
+      </w:r>
+    </w:p>
+    <w:p>
+      <w:pPr>
+        <w:pStyle w:val="Normal"/>
+        <w:rPr>
+          <w:u w:val="single"/>
+        </w:rPr>
+      </w:pPr>
+      <w:r>
+        <w:rPr/>
+        <w:t>This figure compares the quadratic and trigonometric fit. The trigonometric fit overevaluates sideforce at low skew angles and underevaluates it at higher skew angles.</w:t>
+      </w:r>
+    </w:p>
+    <w:p>
+      <w:pPr>
+        <w:pStyle w:val="Normal"/>
+        <w:rPr>
+          <w:u w:val="single"/>
+        </w:rPr>
+      </w:pPr>
+      <w:r>
+        <w:rPr/>
+      </w:r>
+    </w:p>
+    <w:p>
+      <w:pPr>
+        <w:pStyle w:val="Normal"/>
+        <w:rPr>
+          <w:u w:val="single"/>
+        </w:rPr>
+      </w:pPr>
+      <w:r>
+        <w:rPr/>
+        <w:t>More work would actually be required to improve the fit.</w:t>
+      </w:r>
+    </w:p>
+    <w:p>
+      <w:pPr>
+        <w:pStyle w:val="Normal"/>
+        <w:rPr>
+          <w:u w:val="single"/>
+        </w:rPr>
+      </w:pPr>
+      <w:r>
+        <w:rPr/>
+      </w:r>
+    </w:p>
+    <w:p>
+      <w:pPr>
+        <w:pStyle w:val="Heading2"/>
+        <w:rPr>
+          <w:u w:val="single"/>
+        </w:rPr>
+      </w:pPr>
+      <w:r>
+        <w:rPr/>
+        <w:t>Notes</w:t>
+      </w:r>
+    </w:p>
+    <w:p>
+      <w:pPr>
+        <w:pStyle w:val="Normal"/>
+        <w:rPr>
+          <w:u w:val="single"/>
+        </w:rPr>
+      </w:pPr>
+      <w:r>
+        <w:rPr/>
+        <w:t>Tomaso’s fit:</w:t>
+      </w:r>
+    </w:p>
+    <w:p>
+      <w:pPr>
+        <w:pStyle w:val="Normal"/>
+        <w:rPr>
+          <w:u w:val="single"/>
+        </w:rPr>
+      </w:pPr>
+      <w:r>
+        <w:rPr>
+          <w:rFonts w:ascii="Calibri" w:hAnsi="Calibri"/>
+          <w:b w:val="false"/>
+          <w:i w:val="false"/>
+          <w:strike w:val="false"/>
+          <w:dstrike w:val="false"/>
+          <w:outline w:val="false"/>
+          <w:shadow w:val="false"/>
+          <w:sz w:val="22"/>
+          <w:u w:val="none"/>
+          <w:em w:val="none"/>
+        </w:rPr>
+        <w:t>Fy @(k_lift,u,sk,the)[k_lift.*sk.*u.^2,k_lift.*the.*u.^2,k_lift.*sk.^2.*u.^2,k_lift.*the.^2.*u.^2,k_lift.*sk.*the.*u.^2,k_lift.*sk.^2.*the.*u.^2]</w:t>
+      </w:r>
+    </w:p>
+    <w:p>
+      <w:pPr>
+        <w:pStyle w:val="Normal"/>
+        <w:rPr>
+          <w:u w:val="single"/>
+        </w:rPr>
+      </w:pPr>
+      <w:r>
+        <w:rPr/>
+      </w:r>
+    </w:p>
+    <w:p>
+      <w:pPr>
+        <w:pStyle w:val="Normal"/>
+        <w:rPr>
+          <w:u w:val="single"/>
+        </w:rPr>
+      </w:pPr>
+      <w:r>
+        <w:rPr>
+          <w:rFonts w:ascii="Calibri" w:hAnsi="Calibri"/>
+          <w:b w:val="false"/>
+          <w:i w:val="false"/>
+          <w:strike w:val="false"/>
+          <w:dstrike w:val="false"/>
+          <w:outline w:val="false"/>
+          <w:shadow w:val="false"/>
+          <w:sz w:val="22"/>
+          <w:u w:val="none"/>
+          <w:em w:val="none"/>
+        </w:rPr>
+        <w:t>K_lift = [-744.464339     -1514.24153      491.620021     -13256.1841     -14654.8858      9995.34011]./1000</w:t>
       </w:r>
     </w:p>
     <w:p>
@@ -405,6 +1489,7 @@
   <w:abstractNum w:abstractNumId="1">
     <w:lvl w:ilvl="0">
       <w:start w:val="1"/>
+      <w:pStyle w:val="Heading1"/>
       <w:numFmt w:val="none"/>
       <w:suff w:val="nothing"/>
       <w:lvlText w:val=""/>
@@ -1088,6 +2173,26 @@
       <w:sz w:val="24"/>
       <w:szCs w:val="24"/>
       <w:lang w:val="en-CA" w:eastAsia="zh-CN" w:bidi="hi-IN"/>
+    </w:rPr>
+  </w:style>
+  <w:style w:type="paragraph" w:styleId="Heading1">
+    <w:name w:val="Heading 1"/>
+    <w:basedOn w:val="Heading"/>
+    <w:next w:val="TextBody"/>
+    <w:qFormat/>
+    <w:pPr>
+      <w:numPr>
+        <w:ilvl w:val="0"/>
+        <w:numId w:val="1"/>
+      </w:numPr>
+      <w:spacing w:before="240" w:after="120"/>
+      <w:outlineLvl w:val="0"/>
+    </w:pPr>
+    <w:rPr>
+      <w:b/>
+      <w:bCs/>
+      <w:sz w:val="36"/>
+      <w:szCs w:val="36"/>
     </w:rPr>
   </w:style>
   <w:style w:type="paragraph" w:styleId="Heading2">

</xml_diff>